<commit_message>
working on the 6th
</commit_message>
<xml_diff>
--- a/ElecLab6/EL6-9931053-ChamRun_Moini.docx
+++ b/ElecLab6/EL6-9931053-ChamRun_Moini.docx
@@ -103,6 +103,47 @@
         <w:bidi/>
         <w:jc w:val="center"/>
         <w:rPr>
+          <w:rFonts w:hint="cs"/>
+          <w:b/>
+          <w:bCs/>
+          <w:rtl/>
+          <w:lang w:bidi="fa-IR"/>
+        </w:rPr>
+      </w:pPr>
+      <w:r>
+        <w:rPr>
+          <w:rFonts w:hint="cs"/>
+          <w:b/>
+          <w:bCs/>
+          <w:rtl/>
+          <w:lang w:bidi="fa-IR"/>
+        </w:rPr>
+        <w:t xml:space="preserve">پاسخ گذرای مدار </w:t>
+      </w:r>
+      <w:r>
+        <w:rPr>
+          <w:b/>
+          <w:bCs/>
+          <w:lang w:bidi="fa-IR"/>
+        </w:rPr>
+        <w:t>RLC</w:t>
+      </w:r>
+      <w:r>
+        <w:rPr>
+          <w:rFonts w:hint="cs"/>
+          <w:b/>
+          <w:bCs/>
+          <w:rtl/>
+          <w:lang w:bidi="fa-IR"/>
+        </w:rPr>
+        <w:t xml:space="preserve"> سری</w:t>
+      </w:r>
+    </w:p>
+    <w:p>
+      <w:pPr>
+        <w:bidi/>
+        <w:jc w:val="center"/>
+        <w:rPr>
           <w:rtl/>
           <w:lang w:bidi="fa-IR"/>
         </w:rPr>
@@ -116,6 +157,65 @@
           <w:lang w:bidi="fa-IR"/>
         </w:rPr>
         <w:t xml:space="preserve">هدف آزمایش: </w:t>
+      </w:r>
+      <w:r>
+        <w:rPr>
+          <w:rFonts w:hint="cs"/>
+          <w:rtl/>
+          <w:lang w:bidi="fa-IR"/>
+        </w:rPr>
+        <w:t xml:space="preserve">بررسی پاسخ گذرای مدار </w:t>
+      </w:r>
+      <w:r>
+        <w:rPr>
+          <w:lang w:bidi="fa-IR"/>
+        </w:rPr>
+        <w:t>RLC</w:t>
+      </w:r>
+      <w:r>
+        <w:rPr>
+          <w:rFonts w:hint="cs"/>
+          <w:rtl/>
+          <w:lang w:bidi="fa-IR"/>
+        </w:rPr>
+        <w:t xml:space="preserve"> سری به ورودی پله</w:t>
+      </w:r>
+    </w:p>
+    <w:p>
+      <w:pPr>
+        <w:bidi/>
+        <w:jc w:val="center"/>
+        <w:rPr>
+          <w:rtl/>
+          <w:lang w:bidi="fa-IR"/>
+        </w:rPr>
+      </w:pPr>
+    </w:p>
+    <w:p>
+      <w:pPr>
+        <w:bidi/>
+        <w:jc w:val="center"/>
+        <w:rPr>
+          <w:rFonts w:hint="cs"/>
+          <w:rtl/>
+          <w:lang w:bidi="fa-IR"/>
+        </w:rPr>
+      </w:pPr>
+      <w:r>
+        <w:rPr>
+          <w:rFonts w:hint="cs"/>
+          <w:rtl/>
+          <w:lang w:bidi="fa-IR"/>
+        </w:rPr>
+        <w:t xml:space="preserve">۱. </w:t>
+      </w:r>
+      <w:r>
+        <w:rPr>
+          <w:rFonts w:hint="cs"/>
+          <w:rtl/>
+          <w:lang w:bidi="fa-IR"/>
+        </w:rPr>
+        <w:t>مداری مشابه مدارِ زیر می‌بندیم:</w:t>
       </w:r>
     </w:p>
     <w:p>

</xml_diff>